<commit_message>
Aggiunto materiale per informatica
</commit_message>
<xml_diff>
--- a/Sistemi/Riassunti sistemi.docx
+++ b/Sistemi/Riassunti sistemi.docx
@@ -1,6 +1,6 @@
 
 <file path=word/document.xml><?xml version="1.0" encoding="utf-8"?>
-<w:document xmlns:wpc="http://schemas.microsoft.com/office/word/2010/wordprocessingCanvas" xmlns:cx="http://schemas.microsoft.com/office/drawing/2014/chartex" xmlns:cx1="http://schemas.microsoft.com/office/drawing/2015/9/8/chartex" xmlns:mc="http://schemas.openxmlformats.org/markup-compatibility/2006" xmlns:o="urn:schemas-microsoft-com:office:office" xmlns:r="http://schemas.openxmlformats.org/officeDocument/2006/relationships" xmlns:m="http://schemas.openxmlformats.org/officeDocument/2006/math" xmlns:v="urn:schemas-microsoft-com:vml" xmlns:wp14="http://schemas.microsoft.com/office/word/2010/wordprocessingDrawing" xmlns:wp="http://schemas.openxmlformats.org/drawingml/2006/wordprocessingDrawing" xmlns:w10="urn:schemas-microsoft-com:office:word" xmlns:w="http://schemas.openxmlformats.org/wordprocessingml/2006/main" xmlns:w14="http://schemas.microsoft.com/office/word/2010/wordml" xmlns:w15="http://schemas.microsoft.com/office/word/2012/wordml" xmlns:w16se="http://schemas.microsoft.com/office/word/2015/wordml/symex" xmlns:wpg="http://schemas.microsoft.com/office/word/2010/wordprocessingGroup" xmlns:wpi="http://schemas.microsoft.com/office/word/2010/wordprocessingInk" xmlns:wne="http://schemas.microsoft.com/office/word/2006/wordml" xmlns:wps="http://schemas.microsoft.com/office/word/2010/wordprocessingShape" mc:Ignorable="w14 w15 w16se wp14">
+<w:document xmlns:wpc="http://schemas.microsoft.com/office/word/2010/wordprocessingCanvas" xmlns:mc="http://schemas.openxmlformats.org/markup-compatibility/2006" xmlns:o="urn:schemas-microsoft-com:office:office" xmlns:r="http://schemas.openxmlformats.org/officeDocument/2006/relationships" xmlns:m="http://schemas.openxmlformats.org/officeDocument/2006/math" xmlns:v="urn:schemas-microsoft-com:vml" xmlns:wp14="http://schemas.microsoft.com/office/word/2010/wordprocessingDrawing" xmlns:wp="http://schemas.openxmlformats.org/drawingml/2006/wordprocessingDrawing" xmlns:w10="urn:schemas-microsoft-com:office:word" xmlns:w="http://schemas.openxmlformats.org/wordprocessingml/2006/main" xmlns:w14="http://schemas.microsoft.com/office/word/2010/wordml" xmlns:w15="http://schemas.microsoft.com/office/word/2012/wordml" xmlns:wpg="http://schemas.microsoft.com/office/word/2010/wordprocessingGroup" xmlns:wpi="http://schemas.microsoft.com/office/word/2010/wordprocessingInk" xmlns:wne="http://schemas.microsoft.com/office/word/2006/wordml" xmlns:wps="http://schemas.microsoft.com/office/word/2010/wordprocessingShape" mc:Ignorable="w14 w15 wp14">
   <w:body>
     <w:p>
       <w:pPr>
@@ -89,21 +89,12 @@
           <w:szCs w:val="24"/>
         </w:rPr>
       </w:pPr>
-      <w:proofErr w:type="gramStart"/>
-      <w:r>
-        <w:rPr>
-          <w:sz w:val="24"/>
-          <w:szCs w:val="24"/>
-        </w:rPr>
-        <w:t>Una remote</w:t>
-      </w:r>
-      <w:proofErr w:type="gramEnd"/>
-      <w:r>
-        <w:rPr>
-          <w:sz w:val="24"/>
-          <w:szCs w:val="24"/>
-        </w:rPr>
-        <w:t xml:space="preserve"> </w:t>
+      <w:r>
+        <w:rPr>
+          <w:sz w:val="24"/>
+          <w:szCs w:val="24"/>
+        </w:rPr>
+        <w:t xml:space="preserve">Una remote </w:t>
       </w:r>
       <w:proofErr w:type="spellStart"/>
       <w:r>
@@ -133,30 +124,14 @@
           <w:sz w:val="24"/>
           <w:szCs w:val="24"/>
         </w:rPr>
-        <w:t xml:space="preserve"> fossero interni alla rete. </w:t>
-      </w:r>
-      <w:proofErr w:type="gramStart"/>
-      <w:r>
-        <w:rPr>
-          <w:sz w:val="24"/>
-          <w:szCs w:val="24"/>
-        </w:rPr>
-        <w:t xml:space="preserve">Una </w:t>
-      </w:r>
-      <w:r>
-        <w:rPr>
-          <w:sz w:val="24"/>
-          <w:szCs w:val="24"/>
-        </w:rPr>
-        <w:t>remote</w:t>
-      </w:r>
-      <w:proofErr w:type="gramEnd"/>
-      <w:r>
-        <w:rPr>
-          <w:sz w:val="24"/>
-          <w:szCs w:val="24"/>
-        </w:rPr>
-        <w:t xml:space="preserve"> </w:t>
+        <w:t xml:space="preserve"> fossero interni alla rete. Una </w:t>
+      </w:r>
+      <w:r>
+        <w:rPr>
+          <w:sz w:val="24"/>
+          <w:szCs w:val="24"/>
+        </w:rPr>
+        <w:t xml:space="preserve">remote </w:t>
       </w:r>
       <w:proofErr w:type="spellStart"/>
       <w:r>
@@ -190,21 +165,12 @@
           <w:szCs w:val="24"/>
         </w:rPr>
       </w:pPr>
-      <w:proofErr w:type="gramStart"/>
-      <w:r>
-        <w:rPr>
-          <w:sz w:val="24"/>
-          <w:szCs w:val="24"/>
-        </w:rPr>
-        <w:t>Una site</w:t>
-      </w:r>
-      <w:proofErr w:type="gramEnd"/>
-      <w:r>
-        <w:rPr>
-          <w:sz w:val="24"/>
-          <w:szCs w:val="24"/>
-        </w:rPr>
-        <w:t xml:space="preserve"> to site VPN realizza al meglio il concetto di WAN come insieme di LAN. A sua volta ne esistono due tipi, la intranet-</w:t>
+      <w:r>
+        <w:rPr>
+          <w:sz w:val="24"/>
+          <w:szCs w:val="24"/>
+        </w:rPr>
+        <w:t>Una site to site VPN realizza al meglio il concetto di WAN come insieme di LAN. A sua volta ne esistono due tipi, la intranet-</w:t>
       </w:r>
       <w:proofErr w:type="spellStart"/>
       <w:r>
@@ -945,6 +911,7 @@
         </w:rPr>
       </w:pPr>
       <w:proofErr w:type="spellStart"/>
+      <w:proofErr w:type="gramStart"/>
       <w:r>
         <w:rPr>
           <w:sz w:val="40"/>
@@ -953,6 +920,7 @@
         <w:t>proxy</w:t>
       </w:r>
       <w:proofErr w:type="spellEnd"/>
+      <w:proofErr w:type="gramEnd"/>
       <w:r>
         <w:rPr>
           <w:sz w:val="40"/>
@@ -960,6 +928,13 @@
         </w:rPr>
         <w:t>, firewall, NAT e DM</w:t>
       </w:r>
+      <w:r>
+        <w:rPr>
+          <w:sz w:val="40"/>
+          <w:szCs w:val="40"/>
+        </w:rPr>
+        <w:t>Z</w:t>
+      </w:r>
     </w:p>
     <w:p>
       <w:pPr>
@@ -1954,23 +1929,7 @@
           <w:szCs w:val="24"/>
         </w:rPr>
         <w:lastRenderedPageBreak/>
-        <w:t xml:space="preserve">inviato </w:t>
-      </w:r>
-      <w:proofErr w:type="gramStart"/>
-      <w:r>
-        <w:rPr>
-          <w:sz w:val="24"/>
-          <w:szCs w:val="24"/>
-        </w:rPr>
-        <w:t>e</w:t>
-      </w:r>
-      <w:proofErr w:type="gramEnd"/>
-      <w:r>
-        <w:rPr>
-          <w:sz w:val="24"/>
-          <w:szCs w:val="24"/>
-        </w:rPr>
-        <w:t xml:space="preserve"> imposta 2 timer, uno che indica al client quando è il momento di effettuare una richiesta di rinnovo di utilizzo, l’altro indica al client che è scaduto il tempo per rinnovare l’indirizzo. Nel </w:t>
+        <w:t xml:space="preserve">inviato e imposta 2 timer, uno che indica al client quando è il momento di effettuare una richiesta di rinnovo di utilizzo, l’altro indica al client che è scaduto il tempo per rinnovare l’indirizzo. Nel </w:t>
       </w:r>
       <w:r>
         <w:rPr>
@@ -2064,8 +2023,17 @@
           <w:sz w:val="24"/>
           <w:szCs w:val="24"/>
         </w:rPr>
-        <w:t>connectionless</w:t>
-      </w:r>
+        <w:t>connectionles</w:t>
+      </w:r>
+      <w:bookmarkStart w:id="0" w:name="_GoBack"/>
+      <w:r>
+        <w:rPr>
+          <w:sz w:val="24"/>
+          <w:szCs w:val="24"/>
+        </w:rPr>
+        <w:t>s</w:t>
+      </w:r>
+      <w:bookmarkEnd w:id="0"/>
       <w:proofErr w:type="spellEnd"/>
       <w:r>
         <w:rPr>
@@ -4817,8 +4785,6 @@
         </w:rPr>
         <w:t>-ogni dominio controlla i suoi sottodomini, quindi se si vuole creare un sottodominio è necessario il permesso del domino padre</w:t>
       </w:r>
-      <w:bookmarkStart w:id="0" w:name="_GoBack"/>
-      <w:bookmarkEnd w:id="0"/>
     </w:p>
     <w:p>
       <w:pPr>
@@ -4937,7 +4903,7 @@
 </file>
 
 <file path=word/numbering.xml><?xml version="1.0" encoding="utf-8"?>
-<w:numbering xmlns:wpc="http://schemas.microsoft.com/office/word/2010/wordprocessingCanvas" xmlns:cx="http://schemas.microsoft.com/office/drawing/2014/chartex" xmlns:cx1="http://schemas.microsoft.com/office/drawing/2015/9/8/chartex" xmlns:mc="http://schemas.openxmlformats.org/markup-compatibility/2006" xmlns:o="urn:schemas-microsoft-com:office:office" xmlns:r="http://schemas.openxmlformats.org/officeDocument/2006/relationships" xmlns:m="http://schemas.openxmlformats.org/officeDocument/2006/math" xmlns:v="urn:schemas-microsoft-com:vml" xmlns:wp14="http://schemas.microsoft.com/office/word/2010/wordprocessingDrawing" xmlns:wp="http://schemas.openxmlformats.org/drawingml/2006/wordprocessingDrawing" xmlns:w10="urn:schemas-microsoft-com:office:word" xmlns:w="http://schemas.openxmlformats.org/wordprocessingml/2006/main" xmlns:w14="http://schemas.microsoft.com/office/word/2010/wordml" xmlns:w15="http://schemas.microsoft.com/office/word/2012/wordml" xmlns:w16se="http://schemas.microsoft.com/office/word/2015/wordml/symex" xmlns:wpg="http://schemas.microsoft.com/office/word/2010/wordprocessingGroup" xmlns:wpi="http://schemas.microsoft.com/office/word/2010/wordprocessingInk" xmlns:wne="http://schemas.microsoft.com/office/word/2006/wordml" xmlns:wps="http://schemas.microsoft.com/office/word/2010/wordprocessingShape" mc:Ignorable="w14 w15 w16se wp14">
+<w:numbering xmlns:wpc="http://schemas.microsoft.com/office/word/2010/wordprocessingCanvas" xmlns:mc="http://schemas.openxmlformats.org/markup-compatibility/2006" xmlns:o="urn:schemas-microsoft-com:office:office" xmlns:r="http://schemas.openxmlformats.org/officeDocument/2006/relationships" xmlns:m="http://schemas.openxmlformats.org/officeDocument/2006/math" xmlns:v="urn:schemas-microsoft-com:vml" xmlns:wp14="http://schemas.microsoft.com/office/word/2010/wordprocessingDrawing" xmlns:wp="http://schemas.openxmlformats.org/drawingml/2006/wordprocessingDrawing" xmlns:w10="urn:schemas-microsoft-com:office:word" xmlns:w="http://schemas.openxmlformats.org/wordprocessingml/2006/main" xmlns:w14="http://schemas.microsoft.com/office/word/2010/wordml" xmlns:w15="http://schemas.microsoft.com/office/word/2012/wordml" xmlns:wpg="http://schemas.microsoft.com/office/word/2010/wordprocessingGroup" xmlns:wpi="http://schemas.microsoft.com/office/word/2010/wordprocessingInk" xmlns:wne="http://schemas.microsoft.com/office/word/2006/wordml" xmlns:wps="http://schemas.microsoft.com/office/word/2010/wordprocessingShape" mc:Ignorable="w14 w15 wp14">
   <w:abstractNum w:abstractNumId="0" w15:restartNumberingAfterBreak="0">
     <w:nsid w:val="1D725D9B"/>
     <w:multiLevelType w:val="hybridMultilevel"/>
@@ -5287,7 +5253,7 @@
 </file>
 
 <file path=word/styles.xml><?xml version="1.0" encoding="utf-8"?>
-<w:styles xmlns:mc="http://schemas.openxmlformats.org/markup-compatibility/2006" xmlns:r="http://schemas.openxmlformats.org/officeDocument/2006/relationships" xmlns:w="http://schemas.openxmlformats.org/wordprocessingml/2006/main" xmlns:w14="http://schemas.microsoft.com/office/word/2010/wordml" xmlns:w15="http://schemas.microsoft.com/office/word/2012/wordml" xmlns:w16se="http://schemas.microsoft.com/office/word/2015/wordml/symex" mc:Ignorable="w14 w15 w16se">
+<w:styles xmlns:mc="http://schemas.openxmlformats.org/markup-compatibility/2006" xmlns:r="http://schemas.openxmlformats.org/officeDocument/2006/relationships" xmlns:w="http://schemas.openxmlformats.org/wordprocessingml/2006/main" xmlns:w14="http://schemas.microsoft.com/office/word/2010/wordml" xmlns:w15="http://schemas.microsoft.com/office/word/2012/wordml" mc:Ignorable="w14 w15">
   <w:docDefaults>
     <w:rPrDefault>
       <w:rPr>

</xml_diff>